<commit_message>
redo all labs in an attempt to get more marks
</commit_message>
<xml_diff>
--- a/5003-ap/lab4/Suraj Mandal.docx
+++ b/5003-ap/lab4/Suraj Mandal.docx
@@ -51,18 +51,15 @@
         </w:numPr>
       </w:pPr>
       <w:r>
-        <w:t xml:space="preserve">Enter choice 3 to search and display inventory items, without adding any item </w:t>
-      </w:r>
-      <w:r>
-        <w:t>in the</w:t>
-      </w:r>
-      <w:r>
-        <w:t xml:space="preserve"> inventory</w:t>
+        <w:t>Enter choice 3 to search and display inventory items, without adding any item in the inventory</w:t>
       </w:r>
     </w:p>
     <w:p/>
     <w:p>
       <w:r>
+        <w:rPr>
+          <w:noProof/>
+        </w:rPr>
         <w:drawing>
           <wp:inline distT="0" distB="0" distL="0" distR="0" wp14:anchorId="0A5B1F12" wp14:editId="3D60F9B6">
             <wp:extent cx="5943600" cy="6229350"/>
@@ -111,18 +108,15 @@
       </w:pPr>
       <w:r>
         <w:lastRenderedPageBreak/>
-        <w:t xml:space="preserve">Choose option other than the valid choices (1, 2, 3, or 5). It could be alphabet </w:t>
-      </w:r>
-      <w:r>
-        <w:t>or numeric</w:t>
-      </w:r>
-      <w:r>
-        <w:t xml:space="preserve"> value</w:t>
-      </w:r>
-      <w:r>
-        <w:br/>
-      </w:r>
-      <w:r>
+        <w:t>Choose option other than the valid choices (1, 2, 3, or 5). It could be alphabet or numeric value</w:t>
+      </w:r>
+      <w:r>
+        <w:br/>
+      </w:r>
+      <w:r>
+        <w:rPr>
+          <w:noProof/>
+        </w:rPr>
         <w:drawing>
           <wp:inline distT="0" distB="0" distL="0" distR="0" wp14:anchorId="3A5FA3E5" wp14:editId="6743A2C6">
             <wp:extent cx="5943600" cy="3802380"/>
@@ -177,10 +171,10 @@
       </w:r>
       <w:r>
         <w:drawing>
-          <wp:inline distT="0" distB="0" distL="0" distR="0" wp14:anchorId="3C34F383" wp14:editId="7EF0CF41">
-            <wp:extent cx="5833325" cy="6583680"/>
-            <wp:effectExtent l="0" t="0" r="0" b="0"/>
-            <wp:docPr id="4" name="Picture 4" descr="Text, table&#10;&#10;Description automatically generated"/>
+          <wp:inline distT="0" distB="0" distL="0" distR="0" wp14:anchorId="5272C5F0" wp14:editId="40CB94E8">
+            <wp:extent cx="5943600" cy="6512560"/>
+            <wp:effectExtent l="0" t="0" r="0" b="2540"/>
+            <wp:docPr id="12" name="Picture 12" descr="Table&#10;&#10;Description automatically generated with medium confidence"/>
             <wp:cNvGraphicFramePr>
               <a:graphicFrameLocks xmlns:a="http://schemas.openxmlformats.org/drawingml/2006/main" noChangeAspect="1"/>
             </wp:cNvGraphicFramePr>
@@ -188,7 +182,7 @@
               <a:graphicData uri="http://schemas.openxmlformats.org/drawingml/2006/picture">
                 <pic:pic xmlns:pic="http://schemas.openxmlformats.org/drawingml/2006/picture">
                   <pic:nvPicPr>
-                    <pic:cNvPr id="4" name="Picture 4" descr="Text, table&#10;&#10;Description automatically generated"/>
+                    <pic:cNvPr id="12" name="Picture 12" descr="Table&#10;&#10;Description automatically generated with medium confidence"/>
                     <pic:cNvPicPr/>
                   </pic:nvPicPr>
                   <pic:blipFill>
@@ -200,7 +194,7 @@
                   <pic:spPr>
                     <a:xfrm>
                       <a:off x="0" y="0"/>
-                      <a:ext cx="5854372" cy="6607434"/>
+                      <a:ext cx="5943600" cy="6512560"/>
                     </a:xfrm>
                     <a:prstGeom prst="rect">
                       <a:avLst/>
@@ -212,15 +206,32 @@
           </wp:inline>
         </w:drawing>
       </w:r>
-      <w:r>
-        <w:br/>
-      </w:r>
-      <w:r>
+    </w:p>
+    <w:p>
+      <w:pPr>
+        <w:pStyle w:val="ListParagraph"/>
+        <w:numPr>
+          <w:ilvl w:val="0"/>
+          <w:numId w:val="2"/>
+        </w:numPr>
+        <w:jc w:val="center"/>
+      </w:pPr>
+      <w:r>
+        <w:t>Add an item having identical Serial Code to an existing item in the inventory to show that quantity is updated without updating the item price</w:t>
+      </w:r>
+      <w:r>
+        <w:br/>
+      </w:r>
+      <w:r>
+        <w:rPr>
+          <w:noProof/>
+        </w:rPr>
+        <w:lastRenderedPageBreak/>
         <w:drawing>
-          <wp:inline distT="0" distB="0" distL="0" distR="0" wp14:anchorId="2B95D2DF" wp14:editId="1E7EF705">
-            <wp:extent cx="5943600" cy="1359535"/>
-            <wp:effectExtent l="0" t="0" r="0" b="0"/>
-            <wp:docPr id="5" name="Picture 5" descr="Table&#10;&#10;Description automatically generated"/>
+          <wp:inline distT="0" distB="0" distL="0" distR="0" wp14:anchorId="62514F80" wp14:editId="6F2EB7DB">
+            <wp:extent cx="5943600" cy="1368425"/>
+            <wp:effectExtent l="0" t="0" r="0" b="3175"/>
+            <wp:docPr id="7" name="Picture 7"/>
             <wp:cNvGraphicFramePr>
               <a:graphicFrameLocks xmlns:a="http://schemas.openxmlformats.org/drawingml/2006/main" noChangeAspect="1"/>
             </wp:cNvGraphicFramePr>
@@ -228,7 +239,7 @@
               <a:graphicData uri="http://schemas.openxmlformats.org/drawingml/2006/picture">
                 <pic:pic xmlns:pic="http://schemas.openxmlformats.org/drawingml/2006/picture">
                   <pic:nvPicPr>
-                    <pic:cNvPr id="5" name="Picture 5" descr="Table&#10;&#10;Description automatically generated"/>
+                    <pic:cNvPr id="1" name=""/>
                     <pic:cNvPicPr/>
                   </pic:nvPicPr>
                   <pic:blipFill>
@@ -240,7 +251,7 @@
                   <pic:spPr>
                     <a:xfrm>
                       <a:off x="0" y="0"/>
-                      <a:ext cx="5943600" cy="1359535"/>
+                      <a:ext cx="5943600" cy="1368425"/>
                     </a:xfrm>
                     <a:prstGeom prst="rect">
                       <a:avLst/>
@@ -252,35 +263,18 @@
           </wp:inline>
         </w:drawing>
       </w:r>
-    </w:p>
-    <w:p>
-      <w:pPr>
-        <w:pStyle w:val="ListParagraph"/>
-        <w:numPr>
-          <w:ilvl w:val="0"/>
-          <w:numId w:val="2"/>
-        </w:numPr>
-        <w:jc w:val="center"/>
-      </w:pPr>
-      <w:r>
-        <w:lastRenderedPageBreak/>
-        <w:t xml:space="preserve">Add an item having identical Serial Code to an existing item in the inventory </w:t>
-      </w:r>
-      <w:r>
-        <w:t>to show</w:t>
-      </w:r>
-      <w:r>
-        <w:t xml:space="preserve"> that quantity is updated without updating the item price</w:t>
-      </w:r>
-      <w:r>
-        <w:br/>
-      </w:r>
-      <w:r>
+      <w:r>
+        <w:br/>
+      </w:r>
+      <w:r>
+        <w:rPr>
+          <w:noProof/>
+        </w:rPr>
         <w:drawing>
-          <wp:inline distT="0" distB="0" distL="0" distR="0" wp14:anchorId="62514F80" wp14:editId="6F2EB7DB">
-            <wp:extent cx="5943600" cy="1368425"/>
-            <wp:effectExtent l="0" t="0" r="0" b="3175"/>
-            <wp:docPr id="7" name="Picture 7"/>
+          <wp:inline distT="0" distB="0" distL="0" distR="0" wp14:anchorId="626345FF" wp14:editId="1D519C63">
+            <wp:extent cx="5943600" cy="3206750"/>
+            <wp:effectExtent l="0" t="0" r="0" b="6350"/>
+            <wp:docPr id="6" name="Picture 6"/>
             <wp:cNvGraphicFramePr>
               <a:graphicFrameLocks xmlns:a="http://schemas.openxmlformats.org/drawingml/2006/main" noChangeAspect="1"/>
             </wp:cNvGraphicFramePr>
@@ -300,7 +294,7 @@
                   <pic:spPr>
                     <a:xfrm>
                       <a:off x="0" y="0"/>
-                      <a:ext cx="5943600" cy="1368425"/>
+                      <a:ext cx="5943600" cy="3206750"/>
                     </a:xfrm>
                     <a:prstGeom prst="rect">
                       <a:avLst/>
@@ -316,11 +310,76 @@
         <w:br/>
       </w:r>
       <w:r>
+        <w:br/>
+      </w:r>
+      <w:r>
+        <w:br/>
+      </w:r>
+      <w:r>
+        <w:br/>
+      </w:r>
+      <w:r>
+        <w:br/>
+      </w:r>
+      <w:r>
+        <w:br/>
+      </w:r>
+      <w:r>
+        <w:br/>
+      </w:r>
+      <w:r>
+        <w:br/>
+      </w:r>
+      <w:r>
+        <w:br/>
+      </w:r>
+      <w:r>
+        <w:br/>
+      </w:r>
+      <w:r>
+        <w:br/>
+      </w:r>
+      <w:r>
+        <w:br/>
+      </w:r>
+      <w:r>
+        <w:br/>
+      </w:r>
+      <w:r>
+        <w:br/>
+      </w:r>
+      <w:r>
+        <w:br/>
+        <w:t>NEXT PAGE</w:t>
+      </w:r>
+    </w:p>
+    <w:p>
+      <w:pPr>
+        <w:pStyle w:val="ListParagraph"/>
+        <w:numPr>
+          <w:ilvl w:val="0"/>
+          <w:numId w:val="2"/>
+        </w:numPr>
+      </w:pPr>
+      <w:r>
+        <w:t xml:space="preserve">Add an item having identical Serial Code to existing item in inventory, but having higher item unit price to show the update in inventory quantity as well </w:t>
+      </w:r>
+      <w:r>
+        <w:lastRenderedPageBreak/>
+        <w:t>as inventory price (unit price)</w:t>
+      </w:r>
+      <w:r>
+        <w:br/>
+      </w:r>
+      <w:r>
+        <w:rPr>
+          <w:noProof/>
+        </w:rPr>
         <w:drawing>
-          <wp:inline distT="0" distB="0" distL="0" distR="0" wp14:anchorId="626345FF" wp14:editId="1D519C63">
+          <wp:inline distT="0" distB="0" distL="0" distR="0" wp14:anchorId="630108BA" wp14:editId="57A32441">
             <wp:extent cx="5943600" cy="3206750"/>
             <wp:effectExtent l="0" t="0" r="0" b="6350"/>
-            <wp:docPr id="6" name="Picture 6"/>
+            <wp:docPr id="8" name="Picture 8" descr="Table&#10;&#10;Description automatically generated"/>
             <wp:cNvGraphicFramePr>
               <a:graphicFrameLocks xmlns:a="http://schemas.openxmlformats.org/drawingml/2006/main" noChangeAspect="1"/>
             </wp:cNvGraphicFramePr>
@@ -328,7 +387,7 @@
               <a:graphicData uri="http://schemas.openxmlformats.org/drawingml/2006/picture">
                 <pic:pic xmlns:pic="http://schemas.openxmlformats.org/drawingml/2006/picture">
                   <pic:nvPicPr>
-                    <pic:cNvPr id="1" name=""/>
+                    <pic:cNvPr id="8" name="Picture 8" descr="Table&#10;&#10;Description automatically generated"/>
                     <pic:cNvPicPr/>
                   </pic:nvPicPr>
                   <pic:blipFill>
@@ -352,52 +411,6 @@
           </wp:inline>
         </w:drawing>
       </w:r>
-      <w:r>
-        <w:br/>
-      </w:r>
-      <w:r>
-        <w:br/>
-      </w:r>
-      <w:r>
-        <w:br/>
-      </w:r>
-      <w:r>
-        <w:br/>
-      </w:r>
-      <w:r>
-        <w:br/>
-      </w:r>
-      <w:r>
-        <w:br/>
-      </w:r>
-      <w:r>
-        <w:br/>
-      </w:r>
-      <w:r>
-        <w:br/>
-      </w:r>
-      <w:r>
-        <w:br/>
-      </w:r>
-      <w:r>
-        <w:br/>
-      </w:r>
-      <w:r>
-        <w:br/>
-      </w:r>
-      <w:r>
-        <w:br/>
-      </w:r>
-      <w:r>
-        <w:br/>
-      </w:r>
-      <w:r>
-        <w:br/>
-      </w:r>
-      <w:r>
-        <w:br/>
-        <w:t>NEXT PAGE</w:t>
-      </w:r>
     </w:p>
     <w:p>
       <w:pPr>
@@ -408,77 +421,15 @@
         </w:numPr>
       </w:pPr>
       <w:r>
-        <w:lastRenderedPageBreak/>
-        <w:t xml:space="preserve">Add an item having identical Serial Code to existing item in inventory, but </w:t>
-      </w:r>
-      <w:r>
-        <w:t>having higher</w:t>
-      </w:r>
-      <w:r>
-        <w:t xml:space="preserve"> item unit price to show the update in inventory quantity as well as </w:t>
-      </w:r>
-      <w:r>
-        <w:t>inventory price</w:t>
-      </w:r>
-      <w:r>
-        <w:t xml:space="preserve"> (unit price)</w:t>
-      </w:r>
-      <w:r>
-        <w:br/>
-      </w:r>
-      <w:r>
-        <w:drawing>
-          <wp:inline distT="0" distB="0" distL="0" distR="0" wp14:anchorId="630108BA" wp14:editId="57A32441">
-            <wp:extent cx="5943600" cy="3206750"/>
-            <wp:effectExtent l="0" t="0" r="0" b="6350"/>
-            <wp:docPr id="8" name="Picture 8" descr="Table&#10;&#10;Description automatically generated"/>
-            <wp:cNvGraphicFramePr>
-              <a:graphicFrameLocks xmlns:a="http://schemas.openxmlformats.org/drawingml/2006/main" noChangeAspect="1"/>
-            </wp:cNvGraphicFramePr>
-            <a:graphic xmlns:a="http://schemas.openxmlformats.org/drawingml/2006/main">
-              <a:graphicData uri="http://schemas.openxmlformats.org/drawingml/2006/picture">
-                <pic:pic xmlns:pic="http://schemas.openxmlformats.org/drawingml/2006/picture">
-                  <pic:nvPicPr>
-                    <pic:cNvPr id="8" name="Picture 8" descr="Table&#10;&#10;Description automatically generated"/>
-                    <pic:cNvPicPr/>
-                  </pic:nvPicPr>
-                  <pic:blipFill>
-                    <a:blip r:embed="rId11"/>
-                    <a:stretch>
-                      <a:fillRect/>
-                    </a:stretch>
-                  </pic:blipFill>
-                  <pic:spPr>
-                    <a:xfrm>
-                      <a:off x="0" y="0"/>
-                      <a:ext cx="5943600" cy="3206750"/>
-                    </a:xfrm>
-                    <a:prstGeom prst="rect">
-                      <a:avLst/>
-                    </a:prstGeom>
-                  </pic:spPr>
-                </pic:pic>
-              </a:graphicData>
-            </a:graphic>
-          </wp:inline>
-        </w:drawing>
-      </w:r>
-    </w:p>
-    <w:p>
-      <w:pPr>
-        <w:pStyle w:val="ListParagraph"/>
-        <w:numPr>
-          <w:ilvl w:val="0"/>
-          <w:numId w:val="2"/>
-        </w:numPr>
-      </w:pPr>
-      <w:r>
         <w:t>Search inventory when Item is in the inventory</w:t>
       </w:r>
       <w:r>
         <w:br/>
       </w:r>
       <w:r>
+        <w:rPr>
+          <w:noProof/>
+        </w:rPr>
         <w:drawing>
           <wp:inline distT="0" distB="0" distL="0" distR="0" wp14:anchorId="1F66E891" wp14:editId="0DD863A3">
             <wp:extent cx="5943600" cy="2444115"/>
@@ -495,7 +446,7 @@
                     <pic:cNvPicPr/>
                   </pic:nvPicPr>
                   <pic:blipFill>
-                    <a:blip r:embed="rId12"/>
+                    <a:blip r:embed="rId11"/>
                     <a:stretch>
                       <a:fillRect/>
                     </a:stretch>
@@ -532,6 +483,9 @@
         <w:br/>
       </w:r>
       <w:r>
+        <w:rPr>
+          <w:noProof/>
+        </w:rPr>
         <w:drawing>
           <wp:inline distT="0" distB="0" distL="0" distR="0" wp14:anchorId="1A1DB63B" wp14:editId="2E966C9D">
             <wp:extent cx="5943600" cy="2174240"/>
@@ -548,7 +502,7 @@
                     <pic:cNvPicPr/>
                   </pic:nvPicPr>
                   <pic:blipFill>
-                    <a:blip r:embed="rId13"/>
+                    <a:blip r:embed="rId12"/>
                     <a:stretch>
                       <a:fillRect/>
                     </a:stretch>
@@ -578,13 +532,7 @@
         </w:numPr>
       </w:pPr>
       <w:r>
-        <w:t xml:space="preserve">Enter valid choice as option as well as invalid choice as an option (to show </w:t>
-      </w:r>
-      <w:r>
-        <w:t>the messages</w:t>
-      </w:r>
-      <w:r>
-        <w:t xml:space="preserve"> displayed</w:t>
+        <w:t>Enter valid choice as option as well as invalid choice as an option (to show the messages displayed</w:t>
       </w:r>
       <w:r>
         <w:t>)</w:t>
@@ -593,6 +541,9 @@
         <w:br/>
       </w:r>
       <w:r>
+        <w:rPr>
+          <w:noProof/>
+        </w:rPr>
         <w:drawing>
           <wp:inline distT="0" distB="0" distL="0" distR="0" wp14:anchorId="6B0CEE05" wp14:editId="5D9608DC">
             <wp:extent cx="5943600" cy="3869055"/>
@@ -609,7 +560,7 @@
                     <pic:cNvPicPr/>
                   </pic:nvPicPr>
                   <pic:blipFill>
-                    <a:blip r:embed="rId14"/>
+                    <a:blip r:embed="rId13"/>
                     <a:stretch>
                       <a:fillRect/>
                     </a:stretch>
@@ -646,6 +597,9 @@
         <w:br/>
       </w:r>
       <w:r>
+        <w:rPr>
+          <w:noProof/>
+        </w:rPr>
         <w:drawing>
           <wp:inline distT="0" distB="0" distL="0" distR="0" wp14:anchorId="4889DFA3" wp14:editId="781AD8BF">
             <wp:extent cx="5943600" cy="2130425"/>
@@ -662,7 +616,7 @@
                     <pic:cNvPicPr/>
                   </pic:nvPicPr>
                   <pic:blipFill>
-                    <a:blip r:embed="rId15"/>
+                    <a:blip r:embed="rId14"/>
                     <a:stretch>
                       <a:fillRect/>
                     </a:stretch>
@@ -1628,6 +1582,7 @@
   <w:style w:type="character" w:default="1" w:styleId="DefaultParagraphFont">
     <w:name w:val="Default Paragraph Font"/>
     <w:uiPriority w:val="1"/>
+    <w:semiHidden/>
     <w:unhideWhenUsed/>
   </w:style>
   <w:style w:type="table" w:default="1" w:styleId="TableNormal">

</xml_diff>